<commit_message>
revised sentence based on Jeff's comment
</commit_message>
<xml_diff>
--- a/docs/2021_07_08_resubmission/mdi_frontiers_resubmission_RtR.docx
+++ b/docs/2021_07_08_resubmission/mdi_frontiers_resubmission_RtR.docx
@@ -147,7 +147,63 @@
           <w:sz w:val="22"/>
           <w:szCs w:val="22"/>
         </w:rPr>
-        <w:t>We have clarified that the other stands had not been burned in the previous 100 years. The exact date of the last instance of fire at those sites is unknown.</w:t>
+        <w:t xml:space="preserve">We have clarified that the other stands had not been burned in the previous 100 years. </w:t>
+      </w:r>
+      <w:r>
+        <w:rPr>
+          <w:sz w:val="22"/>
+          <w:szCs w:val="22"/>
+        </w:rPr>
+        <w:t>Although t</w:t>
+      </w:r>
+      <w:r>
+        <w:rPr>
+          <w:sz w:val="22"/>
+          <w:szCs w:val="22"/>
+        </w:rPr>
+        <w:t>he exact date of the last instance of fire</w:t>
+      </w:r>
+      <w:r>
+        <w:rPr>
+          <w:sz w:val="22"/>
+          <w:szCs w:val="22"/>
+        </w:rPr>
+        <w:t xml:space="preserve"> is known in some places throughout Mt. Desert Island, this information was not available</w:t>
+      </w:r>
+      <w:r>
+        <w:rPr>
+          <w:sz w:val="22"/>
+          <w:szCs w:val="22"/>
+        </w:rPr>
+        <w:t xml:space="preserve"> at th</w:t>
+      </w:r>
+      <w:r>
+        <w:rPr>
+          <w:sz w:val="22"/>
+          <w:szCs w:val="22"/>
+        </w:rPr>
+        <w:t>e</w:t>
+      </w:r>
+      <w:r>
+        <w:rPr>
+          <w:sz w:val="22"/>
+          <w:szCs w:val="22"/>
+        </w:rPr>
+        <w:t xml:space="preserve"> sites </w:t>
+      </w:r>
+      <w:r>
+        <w:rPr>
+          <w:sz w:val="22"/>
+          <w:szCs w:val="22"/>
+        </w:rPr>
+        <w:t>we sampled</w:t>
+      </w:r>
+      <w:r>
+        <w:rPr>
+          <w:sz w:val="22"/>
+          <w:szCs w:val="22"/>
+        </w:rPr>
+        <w:t>.</w:t>
       </w:r>
     </w:p>
     <w:p>

</xml_diff>